<commit_message>
doc: update project report and worklog documents
</commit_message>
<xml_diff>
--- a/docs/Report_Project_Mastodon-MBTI.docx
+++ b/docs/Report_Project_Mastodon-MBTI.docx
@@ -65,7 +65,23 @@
           <w:b/>
           <w:sz w:val="28"/>
         </w:rPr>
-        <w:t>CPNV - Filière Informatique</w:t>
+        <w:t xml:space="preserve">CPNV - </w:t>
+      </w:r>
+      <w:proofErr w:type="spellStart"/>
+      <w:r>
+        <w:rPr>
+          <w:b/>
+          <w:sz w:val="28"/>
+        </w:rPr>
+        <w:t>Filière</w:t>
+      </w:r>
+      <w:proofErr w:type="spellEnd"/>
+      <w:r>
+        <w:rPr>
+          <w:b/>
+          <w:sz w:val="28"/>
+        </w:rPr>
+        <w:t xml:space="preserve"> Informatique</w:t>
       </w:r>
     </w:p>
     <w:tbl>
@@ -88,9 +104,11 @@
             <w:tcW w:w="4320" w:type="dxa"/>
           </w:tcPr>
           <w:p>
+            <w:proofErr w:type="spellStart"/>
             <w:r>
               <w:t>Étudiants</w:t>
             </w:r>
+            <w:proofErr w:type="spellEnd"/>
           </w:p>
         </w:tc>
         <w:tc>
@@ -104,11 +122,19 @@
                 <w:lang w:val="fr-CH"/>
               </w:rPr>
             </w:pPr>
+            <w:proofErr w:type="spellStart"/>
             <w:r>
               <w:rPr>
                 <w:lang w:val="fr-CH"/>
               </w:rPr>
-              <w:t>Lopizzo, Maximilian - SI-T1a</w:t>
+              <w:t>Lopizzo</w:t>
+            </w:r>
+            <w:proofErr w:type="spellEnd"/>
+            <w:r>
+              <w:rPr>
+                <w:lang w:val="fr-CH"/>
+              </w:rPr>
+              <w:t>, Maximilian - SI-T1a</w:t>
             </w:r>
             <w:r>
               <w:rPr>
@@ -173,9 +199,11 @@
             <w:tcW w:w="4320" w:type="dxa"/>
           </w:tcPr>
           <w:p>
+            <w:proofErr w:type="spellStart"/>
             <w:r>
               <w:t>Période</w:t>
             </w:r>
+            <w:proofErr w:type="spellEnd"/>
           </w:p>
         </w:tc>
         <w:tc>
@@ -187,7 +215,23 @@
               <w:cnfStyle w:val="000000010000" w:firstRow="0" w:lastRow="0" w:firstColumn="0" w:lastColumn="0" w:oddVBand="0" w:evenVBand="0" w:oddHBand="0" w:evenHBand="1" w:firstRowFirstColumn="0" w:firstRowLastColumn="0" w:lastRowFirstColumn="0" w:lastRowLastColumn="0"/>
             </w:pPr>
             <w:r>
-              <w:t>12 janvier - 29 janvier 2026</w:t>
+              <w:t xml:space="preserve">12 </w:t>
+            </w:r>
+            <w:proofErr w:type="spellStart"/>
+            <w:r>
+              <w:t>janvier</w:t>
+            </w:r>
+            <w:proofErr w:type="spellEnd"/>
+            <w:r>
+              <w:t xml:space="preserve"> - 29 </w:t>
+            </w:r>
+            <w:proofErr w:type="spellStart"/>
+            <w:r>
+              <w:t>janvier</w:t>
+            </w:r>
+            <w:proofErr w:type="spellEnd"/>
+            <w:r>
+              <w:t xml:space="preserve"> 2026</w:t>
             </w:r>
           </w:p>
         </w:tc>
@@ -202,9 +246,11 @@
             <w:tcW w:w="4320" w:type="dxa"/>
           </w:tcPr>
           <w:p>
+            <w:proofErr w:type="spellStart"/>
             <w:r>
               <w:t>Présentation</w:t>
             </w:r>
+            <w:proofErr w:type="spellEnd"/>
           </w:p>
         </w:tc>
         <w:tc>
@@ -216,7 +262,15 @@
               <w:cnfStyle w:val="000000100000" w:firstRow="0" w:lastRow="0" w:firstColumn="0" w:lastColumn="0" w:oddVBand="0" w:evenVBand="0" w:oddHBand="1" w:evenHBand="0" w:firstRowFirstColumn="0" w:firstRowLastColumn="0" w:lastRowFirstColumn="0" w:lastRowLastColumn="0"/>
             </w:pPr>
             <w:r>
-              <w:t>30 janvier 2026</w:t>
+              <w:t xml:space="preserve">30 </w:t>
+            </w:r>
+            <w:proofErr w:type="spellStart"/>
+            <w:r>
+              <w:t>janvier</w:t>
+            </w:r>
+            <w:proofErr w:type="spellEnd"/>
+            <w:r>
+              <w:t xml:space="preserve"> 2026</w:t>
             </w:r>
           </w:p>
         </w:tc>
@@ -257,6 +311,7 @@
           <w:docPartUnique/>
         </w:docPartObj>
       </w:sdtPr>
+      <w:sdtEndPr/>
       <w:sdtContent>
         <w:p>
           <w:pPr>
@@ -2861,13 +2916,7 @@
         <w:rPr>
           <w:lang w:val="fr-CH"/>
         </w:rPr>
-        <w:t xml:space="preserve">Ce projet </w:t>
-      </w:r>
-      <w:r>
-        <w:rPr>
-          <w:lang w:val="fr-CH"/>
-        </w:rPr>
-        <w:t>inter</w:t>
+        <w:t>Ce projet inter</w:t>
       </w:r>
       <w:r>
         <w:rPr>
@@ -2879,13 +2928,7 @@
         <w:rPr>
           <w:lang w:val="fr-CH"/>
         </w:rPr>
-        <w:t>semestriel</w:t>
-      </w:r>
-      <w:r>
-        <w:rPr>
-          <w:lang w:val="fr-CH"/>
-        </w:rPr>
-        <w:t>, mené par Monsieur Lopizzo Maximilian dans le cadre des projets MA-Métier, a pour objectif la réalisation collective, en équipe de quatre personnes, de la modification d’une voiture LEGO afin de la rendre pilotable à l’aide d’une manette de PlayStation 4 et d’un microcontrôleur ESP32-D.</w:t>
+        <w:t>semestriel, mené par Monsieur Lopizzo Maximilian dans le cadre des projets MA-Métier, a pour objectif la réalisation collective, en équipe de quatre personnes, de la modification d’une voiture LEGO afin de la rendre pilotable à l’aide d’une manette de PlayStation 4 et d’un microcontrôleur ESP32-D.</w:t>
       </w:r>
     </w:p>
     <w:p>
@@ -3088,13 +3131,7 @@
         <w:rPr>
           <w:lang w:val="fr-CH"/>
         </w:rPr>
-        <w:t xml:space="preserve">Grâce au microcontrôleur ESP32-D, intégrer des indicateurs lumineux, tels </w:t>
-      </w:r>
-      <w:r>
-        <w:rPr>
-          <w:lang w:val="fr-CH"/>
-        </w:rPr>
-        <w:t xml:space="preserve">que </w:t>
+        <w:t xml:space="preserve">Grâce au microcontrôleur ESP32-D, intégrer des indicateurs lumineux, tels que </w:t>
       </w:r>
     </w:p>
     <w:p>
@@ -3113,13 +3150,7 @@
         <w:rPr>
           <w:lang w:val="fr-CH"/>
         </w:rPr>
-        <w:t>Des</w:t>
-      </w:r>
-      <w:r>
-        <w:rPr>
-          <w:lang w:val="fr-CH"/>
-        </w:rPr>
-        <w:t xml:space="preserve"> clignotants (indicateurs de direction),</w:t>
+        <w:t>Des clignotants (indicateurs de direction),</w:t>
       </w:r>
     </w:p>
     <w:p>
@@ -3138,13 +3169,7 @@
         <w:rPr>
           <w:lang w:val="fr-CH"/>
         </w:rPr>
-        <w:t>Des</w:t>
-      </w:r>
-      <w:r>
-        <w:rPr>
-          <w:lang w:val="fr-CH"/>
-        </w:rPr>
-        <w:t xml:space="preserve"> feux de position et des phares,</w:t>
+        <w:t>Des feux de position et des phares,</w:t>
       </w:r>
     </w:p>
     <w:p>
@@ -3163,13 +3188,7 @@
         <w:rPr>
           <w:lang w:val="fr-CH"/>
         </w:rPr>
-        <w:t>Des</w:t>
-      </w:r>
-      <w:r>
-        <w:rPr>
-          <w:lang w:val="fr-CH"/>
-        </w:rPr>
-        <w:t xml:space="preserve"> feux de freinage,</w:t>
+        <w:t>Des feux de freinage,</w:t>
       </w:r>
     </w:p>
     <w:p>
@@ -3188,13 +3207,7 @@
         <w:rPr>
           <w:lang w:val="fr-CH"/>
         </w:rPr>
-        <w:t>Un</w:t>
-      </w:r>
-      <w:r>
-        <w:rPr>
-          <w:lang w:val="fr-CH"/>
-        </w:rPr>
-        <w:t xml:space="preserve"> mode warning (clignotement simultané de l’ensemble des feux d’indication).</w:t>
+        <w:t>Un mode warning (clignotement simultané de l’ensemble des feux d’indication).</w:t>
       </w:r>
     </w:p>
     <w:p>
@@ -3215,26 +3228,14 @@
         <w:rPr>
           <w:lang w:val="fr-CH"/>
         </w:rPr>
-        <w:t xml:space="preserve"> </w:t>
-      </w:r>
-      <w:r>
-        <w:rPr>
-          <w:lang w:val="fr-CH"/>
-        </w:rPr>
-        <w:t>Professionnels</w:t>
+        <w:t xml:space="preserve"> Professionnels</w:t>
       </w:r>
       <w:bookmarkEnd w:id="4"/>
       <w:r>
         <w:rPr>
           <w:lang w:val="fr-CH"/>
         </w:rPr>
-        <w:t xml:space="preserve"> </w:t>
-      </w:r>
-      <w:r>
-        <w:rPr>
-          <w:lang w:val="fr-CH"/>
-        </w:rPr>
-        <w:t xml:space="preserve"> </w:t>
+        <w:t xml:space="preserve">  </w:t>
       </w:r>
     </w:p>
     <w:p>
@@ -3422,12 +3423,14 @@
             <w:shd w:val="clear" w:color="auto" w:fill="4472C4"/>
           </w:tcPr>
           <w:p>
+            <w:proofErr w:type="spellStart"/>
             <w:r>
               <w:rPr>
                 <w:color w:val="FFFFFF"/>
               </w:rPr>
               <w:t>Composant</w:t>
             </w:r>
+            <w:proofErr w:type="spellEnd"/>
           </w:p>
         </w:tc>
         <w:tc>
@@ -3493,8 +3496,13 @@
             <w:tcW w:w="2684" w:type="dxa"/>
           </w:tcPr>
           <w:p>
-            <w:r>
-              <w:t>Micromoteurs (x2)</w:t>
+            <w:proofErr w:type="spellStart"/>
+            <w:r>
+              <w:t>Micromoteurs</w:t>
+            </w:r>
+            <w:proofErr w:type="spellEnd"/>
+            <w:r>
+              <w:t xml:space="preserve"> (x2)</w:t>
             </w:r>
           </w:p>
         </w:tc>
@@ -3529,8 +3537,13 @@
           </w:tcPr>
           <w:p>
             <w:r>
-              <w:t>Driver de moteurs</w:t>
-            </w:r>
+              <w:t xml:space="preserve">Driver de </w:t>
+            </w:r>
+            <w:proofErr w:type="spellStart"/>
+            <w:r>
+              <w:t>moteurs</w:t>
+            </w:r>
+            <w:proofErr w:type="spellEnd"/>
           </w:p>
         </w:tc>
         <w:tc>
@@ -3598,8 +3611,13 @@
             <w:tcW w:w="2684" w:type="dxa"/>
           </w:tcPr>
           <w:p>
-            <w:r>
-              <w:t>Capteur de distance</w:t>
+            <w:proofErr w:type="spellStart"/>
+            <w:r>
+              <w:t>Capteur</w:t>
+            </w:r>
+            <w:proofErr w:type="spellEnd"/>
+            <w:r>
+              <w:t xml:space="preserve"> de distance</w:t>
             </w:r>
           </w:p>
         </w:tc>
@@ -3657,7 +3675,7 @@
               <mc:AlternateContent>
                 <mc:Choice Requires="wps">
                   <w:drawing>
-                    <wp:anchor distT="45720" distB="45720" distL="114300" distR="114300" simplePos="0" relativeHeight="251663360" behindDoc="0" locked="0" layoutInCell="1" allowOverlap="1" wp14:anchorId="36B8EACD" wp14:editId="27490BE0">
+                    <wp:anchor distT="45720" distB="45720" distL="114300" distR="114300" simplePos="0" relativeHeight="251658241" behindDoc="0" locked="0" layoutInCell="1" allowOverlap="1" wp14:anchorId="36B8EACD" wp14:editId="27490BE0">
                       <wp:simplePos x="0" y="0"/>
                       <wp:positionH relativeFrom="margin">
                         <wp:posOffset>-1578844</wp:posOffset>
@@ -3743,7 +3761,7 @@
                       <v:stroke joinstyle="miter"/>
                       <v:path gradientshapeok="t" o:connecttype="rect"/>
                     </v:shapetype>
-                    <v:shape id="Zone de texte 2" o:spid="_x0000_s1026" type="#_x0000_t202" style="position:absolute;margin-left:-124.3pt;margin-top:-46.5pt;width:403.15pt;height:110.6pt;rotation:-993469fd;z-index:251663360;visibility:visible;mso-wrap-style:square;mso-width-percent:0;mso-height-percent:0;mso-wrap-distance-left:9pt;mso-wrap-distance-top:3.6pt;mso-wrap-distance-right:9pt;mso-wrap-distance-bottom:3.6pt;mso-position-horizontal:absolute;mso-position-horizontal-relative:margin;mso-position-vertical:absolute;mso-position-vertical-relative:text;mso-width-percent:0;mso-height-percent:0;mso-width-relative:margin;mso-height-relative:margin;v-text-anchor:top" o:gfxdata="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" filled="f" strokecolor="#c00000">
+                    <v:shape id="Zone de texte 2" o:spid="_x0000_s1026" type="#_x0000_t202" style="position:absolute;margin-left:-124.3pt;margin-top:-46.5pt;width:403.15pt;height:110.6pt;rotation:-993469fd;z-index:251658241;visibility:visible;mso-wrap-style:square;mso-width-percent:0;mso-height-percent:0;mso-wrap-distance-left:9pt;mso-wrap-distance-top:3.6pt;mso-wrap-distance-right:9pt;mso-wrap-distance-bottom:3.6pt;mso-position-horizontal:absolute;mso-position-horizontal-relative:margin;mso-position-vertical:absolute;mso-position-vertical-relative:text;mso-width-percent:0;mso-height-percent:0;mso-width-relative:margin;mso-height-relative:margin;v-text-anchor:top" o:gfxdata="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" filled="f" strokecolor="#c00000">
                       <v:textbox style="mso-fit-shape-to-text:t">
                         <w:txbxContent>
                           <w:p>
@@ -3815,7 +3833,21 @@
               <w:rPr>
                 <w:lang w:val="fr-CH"/>
               </w:rPr>
-              <w:t>PS4, PS5 ou Xbox Series pour le contrôle</w:t>
+              <w:t xml:space="preserve">PS4, PS5 ou Xbox </w:t>
+            </w:r>
+            <w:proofErr w:type="spellStart"/>
+            <w:r>
+              <w:rPr>
+                <w:lang w:val="fr-CH"/>
+              </w:rPr>
+              <w:t>Series</w:t>
+            </w:r>
+            <w:proofErr w:type="spellEnd"/>
+            <w:r>
+              <w:rPr>
+                <w:lang w:val="fr-CH"/>
+              </w:rPr>
+              <w:t xml:space="preserve"> pour le contrôle</w:t>
             </w:r>
           </w:p>
         </w:tc>
@@ -4232,9 +4264,22 @@
       </w:pPr>
       <w:bookmarkStart w:id="16" w:name="_Toc220446642"/>
       <w:r>
-        <w:t>4.1.1 Schéma de câblage</w:t>
+        <w:t xml:space="preserve">4.1.1 </w:t>
+      </w:r>
+      <w:proofErr w:type="spellStart"/>
+      <w:r>
+        <w:t>Schéma</w:t>
+      </w:r>
+      <w:proofErr w:type="spellEnd"/>
+      <w:r>
+        <w:t xml:space="preserve"> de </w:t>
+      </w:r>
+      <w:proofErr w:type="spellStart"/>
+      <w:r>
+        <w:t>câblage</w:t>
       </w:r>
       <w:bookmarkEnd w:id="16"/>
+      <w:proofErr w:type="spellEnd"/>
     </w:p>
     <w:p>
       <w:pPr>
@@ -4445,8 +4490,18 @@
                 <w:bCs/>
                 <w:sz w:val="22"/>
               </w:rPr>
-              <w:t>Couleur des câble</w:t>
-            </w:r>
+              <w:t xml:space="preserve">Couleur des </w:t>
+            </w:r>
+            <w:proofErr w:type="spellStart"/>
+            <w:r>
+              <w:rPr>
+                <w:b/>
+                <w:bCs/>
+                <w:sz w:val="22"/>
+              </w:rPr>
+              <w:t>câble</w:t>
+            </w:r>
+            <w:proofErr w:type="spellEnd"/>
           </w:p>
         </w:tc>
         <w:tc>
@@ -4485,13 +4540,23 @@
                 <w:sz w:val="22"/>
               </w:rPr>
             </w:pPr>
+            <w:proofErr w:type="spellStart"/>
             <w:r>
               <w:rPr>
                 <w:b/>
                 <w:bCs/>
                 <w:sz w:val="22"/>
               </w:rPr>
-              <w:t>Connexion ESP32</w:t>
+              <w:t>Connexion</w:t>
+            </w:r>
+            <w:proofErr w:type="spellEnd"/>
+            <w:r>
+              <w:rPr>
+                <w:b/>
+                <w:bCs/>
+                <w:sz w:val="22"/>
+              </w:rPr>
+              <w:t xml:space="preserve"> ESP32</w:t>
             </w:r>
           </w:p>
         </w:tc>
@@ -4508,6 +4573,7 @@
                 <w:sz w:val="22"/>
               </w:rPr>
             </w:pPr>
+            <w:proofErr w:type="spellStart"/>
             <w:r>
               <w:rPr>
                 <w:b/>
@@ -4516,6 +4582,7 @@
               </w:rPr>
               <w:t>Fonction</w:t>
             </w:r>
+            <w:proofErr w:type="spellEnd"/>
           </w:p>
         </w:tc>
       </w:tr>
@@ -4888,7 +4955,7 @@
           <w:noProof/>
         </w:rPr>
         <w:drawing>
-          <wp:anchor distT="0" distB="0" distL="114300" distR="114300" simplePos="0" relativeHeight="251659264" behindDoc="1" locked="0" layoutInCell="1" allowOverlap="1" wp14:anchorId="796C3379" wp14:editId="75B26185">
+          <wp:anchor distT="0" distB="0" distL="114300" distR="114300" simplePos="0" relativeHeight="251658240" behindDoc="1" locked="0" layoutInCell="1" allowOverlap="1" wp14:anchorId="796C3379" wp14:editId="75B26185">
             <wp:simplePos x="0" y="0"/>
             <wp:positionH relativeFrom="column">
               <wp:posOffset>2816860</wp:posOffset>
@@ -4958,6 +5025,7 @@
           </wp:anchor>
         </w:drawing>
       </w:r>
+      <w:proofErr w:type="gramStart"/>
       <w:r>
         <w:rPr>
           <w:b/>
@@ -4965,6 +5033,7 @@
         </w:rPr>
         <w:t>Photo :</w:t>
       </w:r>
+      <w:proofErr w:type="gramEnd"/>
     </w:p>
     <w:p>
       <w:pPr>
@@ -4984,8 +5053,17 @@
           <w:b/>
           <w:bCs/>
         </w:rPr>
-        <w:t>Processus de réalisation</w:t>
+        <w:t xml:space="preserve">Processus de </w:t>
       </w:r>
+      <w:proofErr w:type="spellStart"/>
+      <w:r>
+        <w:rPr>
+          <w:b/>
+          <w:bCs/>
+        </w:rPr>
+        <w:t>réalisation</w:t>
+      </w:r>
+      <w:proofErr w:type="spellEnd"/>
     </w:p>
     <w:p>
       <w:pPr>
@@ -5149,9 +5227,14 @@
       </w:pPr>
       <w:bookmarkStart w:id="23" w:name="_Toc220446649"/>
       <w:r>
-        <w:t>5.1 Tests fonctionnels</w:t>
+        <w:t xml:space="preserve">5.1 Tests </w:t>
+      </w:r>
+      <w:proofErr w:type="spellStart"/>
+      <w:r>
+        <w:t>fonctionnels</w:t>
       </w:r>
       <w:bookmarkEnd w:id="23"/>
+      <w:proofErr w:type="spellEnd"/>
     </w:p>
     <w:tbl>
       <w:tblPr>
@@ -5175,12 +5258,14 @@
             <w:shd w:val="clear" w:color="auto" w:fill="4472C4"/>
           </w:tcPr>
           <w:p>
+            <w:proofErr w:type="spellStart"/>
             <w:r>
               <w:rPr>
                 <w:color w:val="FFFFFF"/>
               </w:rPr>
               <w:t>Fonctionnalité</w:t>
             </w:r>
+            <w:proofErr w:type="spellEnd"/>
           </w:p>
         </w:tc>
         <w:tc>
@@ -5196,8 +5281,16 @@
               <w:rPr>
                 <w:color w:val="FFFFFF"/>
               </w:rPr>
-              <w:t>Test effectué</w:t>
-            </w:r>
+              <w:t xml:space="preserve">Test </w:t>
+            </w:r>
+            <w:proofErr w:type="spellStart"/>
+            <w:r>
+              <w:rPr>
+                <w:color w:val="FFFFFF"/>
+              </w:rPr>
+              <w:t>effectué</w:t>
+            </w:r>
+            <w:proofErr w:type="spellEnd"/>
           </w:p>
         </w:tc>
         <w:tc>
@@ -5209,12 +5302,14 @@
             <w:pPr>
               <w:cnfStyle w:val="100000000000" w:firstRow="1" w:lastRow="0" w:firstColumn="0" w:lastColumn="0" w:oddVBand="0" w:evenVBand="0" w:oddHBand="0" w:evenHBand="0" w:firstRowFirstColumn="0" w:firstRowLastColumn="0" w:lastRowFirstColumn="0" w:lastRowLastColumn="0"/>
             </w:pPr>
+            <w:proofErr w:type="spellStart"/>
             <w:r>
               <w:rPr>
                 <w:color w:val="FFFFFF"/>
               </w:rPr>
               <w:t>Résultat</w:t>
             </w:r>
+            <w:proofErr w:type="spellEnd"/>
           </w:p>
         </w:tc>
       </w:tr>
@@ -5228,9 +5323,19 @@
             <w:tcW w:w="2880" w:type="dxa"/>
           </w:tcPr>
           <w:p>
-            <w:r>
-              <w:t>Contrôle manuel</w:t>
-            </w:r>
+            <w:proofErr w:type="spellStart"/>
+            <w:r>
+              <w:t>Contrôle</w:t>
+            </w:r>
+            <w:proofErr w:type="spellEnd"/>
+            <w:r>
+              <w:t xml:space="preserve"> </w:t>
+            </w:r>
+            <w:proofErr w:type="spellStart"/>
+            <w:r>
+              <w:t>manuel</w:t>
+            </w:r>
+            <w:proofErr w:type="spellEnd"/>
           </w:p>
         </w:tc>
         <w:tc>
@@ -5276,9 +5381,19 @@
             <w:tcW w:w="2880" w:type="dxa"/>
           </w:tcPr>
           <w:p>
-            <w:r>
-              <w:t>Freinage d'urgence</w:t>
-            </w:r>
+            <w:proofErr w:type="spellStart"/>
+            <w:r>
+              <w:t>Freinage</w:t>
+            </w:r>
+            <w:proofErr w:type="spellEnd"/>
+            <w:r>
+              <w:t xml:space="preserve"> </w:t>
+            </w:r>
+            <w:proofErr w:type="spellStart"/>
+            <w:r>
+              <w:t>d'urgence</w:t>
+            </w:r>
+            <w:proofErr w:type="spellEnd"/>
           </w:p>
         </w:tc>
         <w:tc>
@@ -5289,8 +5404,29 @@
             <w:pPr>
               <w:cnfStyle w:val="000000010000" w:firstRow="0" w:lastRow="0" w:firstColumn="0" w:lastColumn="0" w:oddVBand="0" w:evenVBand="0" w:oddHBand="0" w:evenHBand="1" w:firstRowFirstColumn="0" w:firstRowLastColumn="0" w:lastRowFirstColumn="0" w:lastRowLastColumn="0"/>
             </w:pPr>
-            <w:r>
-              <w:t>Arrêt automatique devant obstacle</w:t>
+            <w:proofErr w:type="spellStart"/>
+            <w:r>
+              <w:t>Arrêt</w:t>
+            </w:r>
+            <w:proofErr w:type="spellEnd"/>
+            <w:r>
+              <w:t xml:space="preserve"> </w:t>
+            </w:r>
+            <w:proofErr w:type="spellStart"/>
+            <w:r>
+              <w:t>automatique</w:t>
+            </w:r>
+            <w:proofErr w:type="spellEnd"/>
+            <w:r>
+              <w:t xml:space="preserve"> </w:t>
+            </w:r>
+            <w:proofErr w:type="spellStart"/>
+            <w:r>
+              <w:t>devant</w:t>
+            </w:r>
+            <w:proofErr w:type="spellEnd"/>
+            <w:r>
+              <w:t xml:space="preserve"> obstacle</w:t>
             </w:r>
           </w:p>
         </w:tc>
@@ -5318,9 +5454,11 @@
             <w:tcW w:w="2880" w:type="dxa"/>
           </w:tcPr>
           <w:p>
+            <w:proofErr w:type="spellStart"/>
             <w:r>
               <w:t>Clignotants</w:t>
             </w:r>
+            <w:proofErr w:type="spellEnd"/>
           </w:p>
         </w:tc>
         <w:tc>
@@ -5332,8 +5470,21 @@
               <w:cnfStyle w:val="000000100000" w:firstRow="0" w:lastRow="0" w:firstColumn="0" w:lastColumn="0" w:oddVBand="0" w:evenVBand="0" w:oddHBand="1" w:evenHBand="0" w:firstRowFirstColumn="0" w:firstRowLastColumn="0" w:lastRowFirstColumn="0" w:lastRowLastColumn="0"/>
             </w:pPr>
             <w:r>
-              <w:t>Activation lors des virages</w:t>
-            </w:r>
+              <w:t xml:space="preserve">Activation </w:t>
+            </w:r>
+            <w:proofErr w:type="spellStart"/>
+            <w:r>
+              <w:t>lors</w:t>
+            </w:r>
+            <w:proofErr w:type="spellEnd"/>
+            <w:r>
+              <w:t xml:space="preserve"> des </w:t>
+            </w:r>
+            <w:proofErr w:type="spellStart"/>
+            <w:r>
+              <w:t>virages</w:t>
+            </w:r>
+            <w:proofErr w:type="spellEnd"/>
           </w:p>
         </w:tc>
         <w:tc>
@@ -5373,9 +5524,27 @@
             <w:pPr>
               <w:cnfStyle w:val="000000010000" w:firstRow="0" w:lastRow="0" w:firstColumn="0" w:lastColumn="0" w:oddVBand="0" w:evenVBand="0" w:oddHBand="0" w:evenHBand="1" w:firstRowFirstColumn="0" w:firstRowLastColumn="0" w:lastRowFirstColumn="0" w:lastRowLastColumn="0"/>
             </w:pPr>
-            <w:r>
-              <w:t>Clignotement en situation d'urgence</w:t>
-            </w:r>
+            <w:proofErr w:type="spellStart"/>
+            <w:r>
+              <w:t>Clignotement</w:t>
+            </w:r>
+            <w:proofErr w:type="spellEnd"/>
+            <w:r>
+              <w:t xml:space="preserve"> </w:t>
+            </w:r>
+            <w:proofErr w:type="spellStart"/>
+            <w:r>
+              <w:t>en</w:t>
+            </w:r>
+            <w:proofErr w:type="spellEnd"/>
+            <w:r>
+              <w:t xml:space="preserve"> situation </w:t>
+            </w:r>
+            <w:proofErr w:type="spellStart"/>
+            <w:r>
+              <w:t>d'urgence</w:t>
+            </w:r>
+            <w:proofErr w:type="spellEnd"/>
           </w:p>
         </w:tc>
         <w:tc>
@@ -5403,8 +5572,13 @@
           </w:tcPr>
           <w:p>
             <w:r>
-              <w:t>Mode automatique</w:t>
-            </w:r>
+              <w:t xml:space="preserve">Mode </w:t>
+            </w:r>
+            <w:proofErr w:type="spellStart"/>
+            <w:r>
+              <w:t>automatique</w:t>
+            </w:r>
+            <w:proofErr w:type="spellEnd"/>
           </w:p>
         </w:tc>
         <w:tc>
@@ -5416,8 +5590,13 @@
               <w:cnfStyle w:val="000000100000" w:firstRow="0" w:lastRow="0" w:firstColumn="0" w:lastColumn="0" w:oddVBand="0" w:evenVBand="0" w:oddHBand="1" w:evenHBand="0" w:firstRowFirstColumn="0" w:firstRowLastColumn="0" w:lastRowFirstColumn="0" w:lastRowLastColumn="0"/>
             </w:pPr>
             <w:r>
-              <w:t>Navigation autonome</w:t>
-            </w:r>
+              <w:t xml:space="preserve">Navigation </w:t>
+            </w:r>
+            <w:proofErr w:type="spellStart"/>
+            <w:r>
+              <w:t>autonome</w:t>
+            </w:r>
+            <w:proofErr w:type="spellEnd"/>
           </w:p>
         </w:tc>
         <w:tc>
@@ -5441,9 +5620,14 @@
       </w:pPr>
       <w:bookmarkStart w:id="24" w:name="_Toc220446650"/>
       <w:r>
-        <w:t>5.2 Tests de robustesse</w:t>
+        <w:t xml:space="preserve">5.2 Tests de </w:t>
+      </w:r>
+      <w:proofErr w:type="spellStart"/>
+      <w:r>
+        <w:t>robustesse</w:t>
       </w:r>
       <w:bookmarkEnd w:id="24"/>
+      <w:proofErr w:type="spellEnd"/>
     </w:p>
     <w:p>
       <w:pPr>
@@ -5520,7 +5704,25 @@
           <w:szCs w:val="24"/>
           <w:lang w:val="fr-FR"/>
         </w:rPr>
-        <w:t>15/01: Réussi à faire fonctionner les LED (aide site web pour circuit)</w:t>
+        <w:t>15/</w:t>
+      </w:r>
+      <w:proofErr w:type="gramStart"/>
+      <w:r>
+        <w:rPr>
+          <w:rFonts w:eastAsia="Arial" w:cs="Arial"/>
+          <w:szCs w:val="24"/>
+          <w:lang w:val="fr-FR"/>
+        </w:rPr>
+        <w:t>01:</w:t>
+      </w:r>
+      <w:proofErr w:type="gramEnd"/>
+      <w:r>
+        <w:rPr>
+          <w:rFonts w:eastAsia="Arial" w:cs="Arial"/>
+          <w:szCs w:val="24"/>
+          <w:lang w:val="fr-FR"/>
+        </w:rPr>
+        <w:t xml:space="preserve"> Réussi à faire fonctionner les LED (aide site web pour circuit)</w:t>
       </w:r>
     </w:p>
     <w:p>
@@ -5547,9 +5749,14 @@
       </w:pPr>
       <w:bookmarkStart w:id="27" w:name="_Toc220446653"/>
       <w:r>
-        <w:t>6.2 Solutions apportées</w:t>
+        <w:t xml:space="preserve">6.2 Solutions </w:t>
+      </w:r>
+      <w:proofErr w:type="spellStart"/>
+      <w:r>
+        <w:t>apportées</w:t>
       </w:r>
       <w:bookmarkEnd w:id="27"/>
+      <w:proofErr w:type="spellEnd"/>
     </w:p>
     <w:p>
       <w:pPr>
@@ -5585,7 +5792,15 @@
       <w:bookmarkStart w:id="28" w:name="_Toc220446654"/>
       <w:r>
         <w:lastRenderedPageBreak/>
-        <w:t>7. Améliorations possibles</w:t>
+        <w:t xml:space="preserve">7. </w:t>
+      </w:r>
+      <w:proofErr w:type="spellStart"/>
+      <w:r>
+        <w:t>Améliorations</w:t>
+      </w:r>
+      <w:proofErr w:type="spellEnd"/>
+      <w:r>
+        <w:t xml:space="preserve"> possibles</w:t>
       </w:r>
       <w:bookmarkEnd w:id="28"/>
     </w:p>
@@ -5635,9 +5850,27 @@
       <w:pPr>
         <w:pStyle w:val="Listepuces"/>
       </w:pPr>
+      <w:proofErr w:type="spellStart"/>
       <w:r>
-        <w:t>Optimisation de la consommation énergétique</w:t>
+        <w:t>Optimisation</w:t>
       </w:r>
+      <w:proofErr w:type="spellEnd"/>
+      <w:r>
+        <w:t xml:space="preserve"> de la </w:t>
+      </w:r>
+      <w:proofErr w:type="spellStart"/>
+      <w:r>
+        <w:t>consommation</w:t>
+      </w:r>
+      <w:proofErr w:type="spellEnd"/>
+      <w:r>
+        <w:t xml:space="preserve"> </w:t>
+      </w:r>
+      <w:proofErr w:type="spellStart"/>
+      <w:r>
+        <w:t>énergétique</w:t>
+      </w:r>
+      <w:proofErr w:type="spellEnd"/>
     </w:p>
     <w:p>
       <w:pPr>
@@ -5682,6 +5915,200 @@
         <w:t>8. Conclusion</w:t>
       </w:r>
       <w:bookmarkEnd w:id="29"/>
+    </w:p>
+    <w:p>
+      <w:pPr>
+        <w:pStyle w:val="Titre2"/>
+        <w:rPr>
+          <w:lang w:val="fr-CH"/>
+        </w:rPr>
+      </w:pPr>
+      <w:r>
+        <w:rPr>
+          <w:lang w:val="fr-CH"/>
+        </w:rPr>
+        <w:t>8.1 G</w:t>
+      </w:r>
+      <w:r>
+        <w:rPr>
+          <w:lang w:val="fr-CH"/>
+        </w:rPr>
+        <w:t>énéral</w:t>
+      </w:r>
+    </w:p>
+    <w:p>
+      <w:pPr>
+        <w:pStyle w:val="Titre2"/>
+        <w:rPr>
+          <w:lang w:val="fr-CH"/>
+        </w:rPr>
+      </w:pPr>
+    </w:p>
+    <w:p>
+      <w:pPr>
+        <w:pStyle w:val="Titre2"/>
+        <w:rPr>
+          <w:lang w:val="fr-CH"/>
+        </w:rPr>
+      </w:pPr>
+      <w:r>
+        <w:rPr>
+          <w:lang w:val="fr-CH"/>
+        </w:rPr>
+        <w:t>8</w:t>
+      </w:r>
+      <w:r>
+        <w:rPr>
+          <w:lang w:val="fr-CH"/>
+        </w:rPr>
+        <w:t>.2 Personnel</w:t>
+      </w:r>
+    </w:p>
+    <w:p>
+      <w:pPr>
+        <w:pStyle w:val="Titre3"/>
+        <w:rPr>
+          <w:lang w:val="fr-CH"/>
+        </w:rPr>
+      </w:pPr>
+      <w:r>
+        <w:rPr>
+          <w:lang w:val="fr-CH"/>
+        </w:rPr>
+        <w:t>8.2.1 Trystan</w:t>
+      </w:r>
+    </w:p>
+    <w:p>
+      <w:pPr>
+        <w:rPr>
+          <w:lang w:val="fr-CH"/>
+        </w:rPr>
+      </w:pPr>
+      <w:r>
+        <w:rPr>
+          <w:lang w:val="fr-CH"/>
+        </w:rPr>
+        <w:t>J'avais</w:t>
+      </w:r>
+      <w:r>
+        <w:rPr>
+          <w:lang w:val="fr-CH"/>
+        </w:rPr>
+        <w:t>,</w:t>
+      </w:r>
+      <w:r>
+        <w:rPr>
+          <w:lang w:val="fr-CH"/>
+        </w:rPr>
+        <w:t xml:space="preserve"> </w:t>
+      </w:r>
+      <w:r>
+        <w:rPr>
+          <w:lang w:val="fr-CH"/>
+        </w:rPr>
+        <w:t xml:space="preserve">avant le début du projet, pas mal d'inquiétudes. </w:t>
+      </w:r>
+      <w:r>
+        <w:rPr>
+          <w:lang w:val="fr-CH"/>
+        </w:rPr>
+        <w:t>T</w:t>
+      </w:r>
+      <w:r>
+        <w:rPr>
+          <w:lang w:val="fr-CH"/>
+        </w:rPr>
+        <w:t xml:space="preserve">outefois </w:t>
+      </w:r>
+      <w:r>
+        <w:rPr>
+          <w:lang w:val="fr-CH"/>
+        </w:rPr>
+        <w:t xml:space="preserve">Celles-ci se sont </w:t>
+      </w:r>
+      <w:r>
+        <w:rPr>
+          <w:lang w:val="fr-CH"/>
+        </w:rPr>
+        <w:t>dissipées après la lecture du descriptif et par l'annonce du chef de projet, qui ont permis de dissiper ces inquiétudes.</w:t>
+      </w:r>
+    </w:p>
+    <w:p>
+      <w:pPr>
+        <w:rPr>
+          <w:lang w:val="fr-CH"/>
+        </w:rPr>
+      </w:pPr>
+      <w:r>
+        <w:rPr>
+          <w:b/>
+          <w:bCs/>
+          <w:lang w:val="fr-CH"/>
+        </w:rPr>
+        <w:t>Réalisations Techniques,</w:t>
+      </w:r>
+      <w:r>
+        <w:rPr>
+          <w:lang w:val="fr-CH"/>
+        </w:rPr>
+        <w:t xml:space="preserve"> j'ai réussi à braser quelques éléments et à produire du code fonctionnel, bien que je ne l'aie pas conçu moi-même. J'ai principalement effectué un travail de recherche pour accomplir mes tâches.</w:t>
+      </w:r>
+    </w:p>
+    <w:p>
+      <w:pPr>
+        <w:rPr>
+          <w:lang w:val="fr-CH"/>
+        </w:rPr>
+      </w:pPr>
+      <w:r>
+        <w:rPr>
+          <w:b/>
+          <w:bCs/>
+          <w:lang w:val="fr-CH"/>
+        </w:rPr>
+        <w:t>Axe d'amélioration,</w:t>
+      </w:r>
+      <w:r>
+        <w:rPr>
+          <w:lang w:val="fr-CH"/>
+        </w:rPr>
+        <w:t xml:space="preserve"> mon principal point faible a été la communication : à certains moments, par timidité, je n'ai pas suffisamment osé solliciter mon groupe pour obtenir des consignes de travail.</w:t>
+      </w:r>
+    </w:p>
+    <w:p>
+      <w:pPr>
+        <w:rPr>
+          <w:lang w:val="fr-CH"/>
+        </w:rPr>
+      </w:pPr>
+      <w:r>
+        <w:rPr>
+          <w:b/>
+          <w:bCs/>
+          <w:lang w:val="fr-CH"/>
+        </w:rPr>
+        <w:t>Bilan,</w:t>
+      </w:r>
+      <w:r>
+        <w:rPr>
+          <w:lang w:val="fr-CH"/>
+        </w:rPr>
+        <w:t xml:space="preserve"> j'ai autant aimé que détester travailler sûr ce projet, car bien qu'amusant "pour mon cas", j'ai trouvé que je n'ai pas suffisamment pu m'impliquer dans ce projet bloquer par </w:t>
+      </w:r>
+      <w:proofErr w:type="gramStart"/>
+      <w:r>
+        <w:rPr>
+          <w:lang w:val="fr-CH"/>
+        </w:rPr>
+        <w:t>mes capacité</w:t>
+      </w:r>
+      <w:proofErr w:type="gramEnd"/>
+      <w:r>
+        <w:rPr>
+          <w:lang w:val="fr-CH"/>
+        </w:rPr>
+        <w:t>.</w:t>
+      </w:r>
     </w:p>
     <w:p>
       <w:pPr>
@@ -7576,6 +8003,7 @@
   <w:style w:type="character" w:default="1" w:styleId="Policepardfaut">
     <w:name w:val="Default Paragraph Font"/>
     <w:uiPriority w:val="1"/>
+    <w:semiHidden/>
     <w:unhideWhenUsed/>
   </w:style>
   <w:style w:type="table" w:default="1" w:styleId="TableauNormal">

</xml_diff>